<commit_message>
Fixes on SQL Basics Exam document
</commit_message>
<xml_diff>
--- a/Courses/Software-Sciences/Module-3-Databases-New/06-SQL-Basics-Exam/SQL-Basics-Exam.docx
+++ b/Courses/Software-Sciences/Module-3-Databases-New/06-SQL-Basics-Exam/SQL-Basics-Exam.docx
@@ -87,7 +87,7 @@
           <w:noProof/>
         </w:rPr>
         <w:drawing>
-          <wp:inline distT="0" distB="0" distL="0" distR="0" wp14:anchorId="4A3C3AED" wp14:editId="6B0FB7D1">
+          <wp:inline distT="0" distB="0" distL="0" distR="0" wp14:anchorId="4A3C3AED" wp14:editId="580C5AAE">
             <wp:extent cx="1319916" cy="591290"/>
             <wp:effectExtent l="0" t="0" r="0" b="0"/>
             <wp:docPr id="38579746" name="Picture 1" descr="A yellow and blue sign with white text&#10;&#10;Description automatically generated"/>
@@ -1459,14 +1459,24 @@
       <w:r>
         <w:t xml:space="preserve">Потребители от </w:t>
       </w:r>
-      <w:proofErr w:type="spellStart"/>
       <w:r>
         <w:rPr>
           <w:lang w:val="en-US"/>
         </w:rPr>
-        <w:t>GMail</w:t>
-      </w:r>
-      <w:proofErr w:type="spellEnd"/>
+        <w:t>G</w:t>
+      </w:r>
+      <w:r>
+        <w:rPr>
+          <w:lang w:val="en-US"/>
+        </w:rPr>
+        <w:t>m</w:t>
+      </w:r>
+      <w:r>
+        <w:rPr>
+          <w:lang w:val="en-US"/>
+        </w:rPr>
+        <w:t>ail</w:t>
+      </w:r>
     </w:p>
     <w:p>
       <w:pPr>
@@ -2511,7 +2521,63 @@
         <w:rPr>
           <w:lang w:val="bg-BG"/>
         </w:rPr>
-        <w:t>Веднага след тази команда напишете втора команда, която селектира всички потребители.</w:t>
+        <w:t xml:space="preserve">Веднага след тази команда напишете втора команда, която селектира всички </w:t>
+      </w:r>
+      <w:r>
+        <w:rPr>
+          <w:b/>
+          <w:bCs/>
+          <w:lang w:val="bg-BG"/>
+        </w:rPr>
+        <w:t>потребители</w:t>
+      </w:r>
+      <w:r>
+        <w:rPr>
+          <w:lang w:val="bg-BG"/>
+        </w:rPr>
+        <w:t xml:space="preserve">, подредени по </w:t>
+      </w:r>
+      <w:r>
+        <w:rPr>
+          <w:b/>
+          <w:bCs/>
+          <w:lang w:val="bg-BG"/>
+        </w:rPr>
+        <w:t>потребителско</w:t>
+      </w:r>
+      <w:r>
+        <w:rPr>
+          <w:lang w:val="bg-BG"/>
+        </w:rPr>
+        <w:t xml:space="preserve"> </w:t>
+      </w:r>
+      <w:r>
+        <w:rPr>
+          <w:b/>
+          <w:bCs/>
+          <w:lang w:val="bg-BG"/>
+        </w:rPr>
+        <w:t>име</w:t>
+      </w:r>
+      <w:r>
+        <w:rPr>
+          <w:lang w:val="bg-BG"/>
+        </w:rPr>
+        <w:t xml:space="preserve"> в </w:t>
+      </w:r>
+      <w:r>
+        <w:rPr>
+          <w:b/>
+          <w:bCs/>
+          <w:lang w:val="bg-BG"/>
+        </w:rPr>
+        <w:t>низходящ ред</w:t>
+      </w:r>
+      <w:r>
+        <w:rPr>
+          <w:lang w:val="bg-BG"/>
+        </w:rPr>
+        <w:t>.</w:t>
       </w:r>
     </w:p>
     <w:p>
@@ -2572,35 +2638,497 @@
         <w:t>Пример</w:t>
       </w:r>
     </w:p>
+    <w:tbl>
+      <w:tblPr>
+        <w:tblStyle w:val="TableGrid"/>
+        <w:tblW w:w="0" w:type="auto"/>
+        <w:tblLook w:val="04A0" w:firstRow="1" w:lastRow="0" w:firstColumn="1" w:lastColumn="0" w:noHBand="0" w:noVBand="1"/>
+      </w:tblPr>
+      <w:tblGrid>
+        <w:gridCol w:w="895"/>
+        <w:gridCol w:w="2160"/>
+        <w:gridCol w:w="2520"/>
+        <w:gridCol w:w="1530"/>
+      </w:tblGrid>
+      <w:tr>
+        <w:tc>
+          <w:tcPr>
+            <w:tcW w:w="895" w:type="dxa"/>
+            <w:vAlign w:val="center"/>
+          </w:tcPr>
+          <w:p>
+            <w:pPr>
+              <w:jc w:val="center"/>
+            </w:pPr>
+            <w:r>
+              <w:t>Id</w:t>
+            </w:r>
+          </w:p>
+        </w:tc>
+        <w:tc>
+          <w:tcPr>
+            <w:tcW w:w="2160" w:type="dxa"/>
+            <w:vAlign w:val="center"/>
+          </w:tcPr>
+          <w:p>
+            <w:pPr>
+              <w:jc w:val="center"/>
+            </w:pPr>
+            <w:r>
+              <w:t>Username</w:t>
+            </w:r>
+          </w:p>
+        </w:tc>
+        <w:tc>
+          <w:tcPr>
+            <w:tcW w:w="2520" w:type="dxa"/>
+            <w:vAlign w:val="center"/>
+          </w:tcPr>
+          <w:p>
+            <w:pPr>
+              <w:jc w:val="center"/>
+            </w:pPr>
+            <w:r>
+              <w:t>Email</w:t>
+            </w:r>
+          </w:p>
+        </w:tc>
+        <w:tc>
+          <w:tcPr>
+            <w:tcW w:w="1530" w:type="dxa"/>
+            <w:vAlign w:val="center"/>
+          </w:tcPr>
+          <w:p>
+            <w:pPr>
+              <w:jc w:val="center"/>
+            </w:pPr>
+            <w:r>
+              <w:t>Age</w:t>
+            </w:r>
+          </w:p>
+        </w:tc>
+      </w:tr>
+      <w:tr>
+        <w:tc>
+          <w:tcPr>
+            <w:tcW w:w="895" w:type="dxa"/>
+            <w:vAlign w:val="center"/>
+          </w:tcPr>
+          <w:p>
+            <w:pPr>
+              <w:rPr>
+                <w:lang w:val="bg-BG"/>
+              </w:rPr>
+            </w:pPr>
+            <w:r>
+              <w:t>3</w:t>
+            </w:r>
+          </w:p>
+        </w:tc>
+        <w:tc>
+          <w:tcPr>
+            <w:tcW w:w="2160" w:type="dxa"/>
+            <w:vAlign w:val="center"/>
+          </w:tcPr>
+          <w:p>
+            <w:pPr>
+              <w:rPr>
+                <w:lang w:val="bg-BG"/>
+              </w:rPr>
+            </w:pPr>
+            <w:r>
+              <w:t>Yordan</w:t>
+            </w:r>
+          </w:p>
+        </w:tc>
+        <w:tc>
+          <w:tcPr>
+            <w:tcW w:w="2520" w:type="dxa"/>
+            <w:vAlign w:val="center"/>
+          </w:tcPr>
+          <w:p>
+            <w:pPr>
+              <w:rPr>
+                <w:lang w:val="bg-BG"/>
+              </w:rPr>
+            </w:pPr>
+            <w:r>
+              <w:t>dani@gmail.com</w:t>
+            </w:r>
+          </w:p>
+        </w:tc>
+        <w:tc>
+          <w:tcPr>
+            <w:tcW w:w="1530" w:type="dxa"/>
+            <w:vAlign w:val="center"/>
+          </w:tcPr>
+          <w:p>
+            <w:pPr>
+              <w:rPr>
+                <w:lang w:val="bg-BG"/>
+              </w:rPr>
+            </w:pPr>
+            <w:r>
+              <w:t>35</w:t>
+            </w:r>
+          </w:p>
+        </w:tc>
+      </w:tr>
+      <w:tr>
+        <w:tc>
+          <w:tcPr>
+            <w:tcW w:w="895" w:type="dxa"/>
+            <w:vAlign w:val="center"/>
+          </w:tcPr>
+          <w:p>
+            <w:pPr>
+              <w:rPr>
+                <w:lang w:val="bg-BG"/>
+              </w:rPr>
+            </w:pPr>
+            <w:r>
+              <w:t>9</w:t>
+            </w:r>
+          </w:p>
+        </w:tc>
+        <w:tc>
+          <w:tcPr>
+            <w:tcW w:w="2160" w:type="dxa"/>
+            <w:vAlign w:val="center"/>
+          </w:tcPr>
+          <w:p>
+            <w:pPr>
+              <w:rPr>
+                <w:lang w:val="bg-BG"/>
+              </w:rPr>
+            </w:pPr>
+            <w:r>
+              <w:t>Yordan</w:t>
+            </w:r>
+          </w:p>
+        </w:tc>
+        <w:tc>
+          <w:tcPr>
+            <w:tcW w:w="2520" w:type="dxa"/>
+            <w:vAlign w:val="center"/>
+          </w:tcPr>
+          <w:p>
+            <w:pPr>
+              <w:rPr>
+                <w:lang w:val="bg-BG"/>
+              </w:rPr>
+            </w:pPr>
+            <w:r>
+              <w:t>dani@gmail.com</w:t>
+            </w:r>
+          </w:p>
+        </w:tc>
+        <w:tc>
+          <w:tcPr>
+            <w:tcW w:w="1530" w:type="dxa"/>
+            <w:vAlign w:val="center"/>
+          </w:tcPr>
+          <w:p>
+            <w:pPr>
+              <w:rPr>
+                <w:lang w:val="bg-BG"/>
+              </w:rPr>
+            </w:pPr>
+            <w:r>
+              <w:t>35</w:t>
+            </w:r>
+          </w:p>
+        </w:tc>
+      </w:tr>
+      <w:tr>
+        <w:tc>
+          <w:tcPr>
+            <w:tcW w:w="895" w:type="dxa"/>
+            <w:vAlign w:val="center"/>
+          </w:tcPr>
+          <w:p>
+            <w:pPr>
+              <w:rPr>
+                <w:lang w:val="bg-BG"/>
+              </w:rPr>
+            </w:pPr>
+            <w:r>
+              <w:t>12</w:t>
+            </w:r>
+          </w:p>
+        </w:tc>
+        <w:tc>
+          <w:tcPr>
+            <w:tcW w:w="2160" w:type="dxa"/>
+            <w:vAlign w:val="center"/>
+          </w:tcPr>
+          <w:p>
+            <w:pPr>
+              <w:rPr>
+                <w:lang w:val="bg-BG"/>
+              </w:rPr>
+            </w:pPr>
+            <w:r>
+              <w:t>Simeon</w:t>
+            </w:r>
+          </w:p>
+        </w:tc>
+        <w:tc>
+          <w:tcPr>
+            <w:tcW w:w="2520" w:type="dxa"/>
+            <w:vAlign w:val="center"/>
+          </w:tcPr>
+          <w:p>
+            <w:pPr>
+              <w:rPr>
+                <w:lang w:val="bg-BG"/>
+              </w:rPr>
+            </w:pPr>
+            <w:r>
+              <w:t>moni@softuni.bg</w:t>
+            </w:r>
+          </w:p>
+        </w:tc>
+        <w:tc>
+          <w:tcPr>
+            <w:tcW w:w="1530" w:type="dxa"/>
+            <w:vAlign w:val="center"/>
+          </w:tcPr>
+          <w:p>
+            <w:pPr>
+              <w:rPr>
+                <w:lang w:val="bg-BG"/>
+              </w:rPr>
+            </w:pPr>
+            <w:r>
+              <w:t>29</w:t>
+            </w:r>
+          </w:p>
+        </w:tc>
+      </w:tr>
+      <w:tr>
+        <w:tc>
+          <w:tcPr>
+            <w:tcW w:w="895" w:type="dxa"/>
+            <w:vAlign w:val="center"/>
+          </w:tcPr>
+          <w:p>
+            <w:pPr>
+              <w:rPr>
+                <w:lang w:val="bg-BG"/>
+              </w:rPr>
+            </w:pPr>
+            <w:r>
+              <w:t>11</w:t>
+            </w:r>
+          </w:p>
+        </w:tc>
+        <w:tc>
+          <w:tcPr>
+            <w:tcW w:w="2160" w:type="dxa"/>
+            <w:vAlign w:val="center"/>
+          </w:tcPr>
+          <w:p>
+            <w:pPr>
+              <w:rPr>
+                <w:lang w:val="bg-BG"/>
+              </w:rPr>
+            </w:pPr>
+            <w:r>
+              <w:t>Sani</w:t>
+            </w:r>
+          </w:p>
+        </w:tc>
+        <w:tc>
+          <w:tcPr>
+            <w:tcW w:w="2520" w:type="dxa"/>
+            <w:vAlign w:val="center"/>
+          </w:tcPr>
+          <w:p>
+            <w:pPr>
+              <w:rPr>
+                <w:lang w:val="bg-BG"/>
+              </w:rPr>
+            </w:pPr>
+            <w:r>
+              <w:t>sani@gmail.com</w:t>
+            </w:r>
+          </w:p>
+        </w:tc>
+        <w:tc>
+          <w:tcPr>
+            <w:tcW w:w="1530" w:type="dxa"/>
+            <w:vAlign w:val="center"/>
+          </w:tcPr>
+          <w:p>
+            <w:pPr>
+              <w:rPr>
+                <w:lang w:val="bg-BG"/>
+              </w:rPr>
+            </w:pPr>
+            <w:r>
+              <w:t>27</w:t>
+            </w:r>
+          </w:p>
+        </w:tc>
+      </w:tr>
+      <w:tr>
+        <w:tc>
+          <w:tcPr>
+            <w:tcW w:w="895" w:type="dxa"/>
+            <w:vAlign w:val="center"/>
+          </w:tcPr>
+          <w:p>
+            <w:r>
+              <w:t>…</w:t>
+            </w:r>
+          </w:p>
+        </w:tc>
+        <w:tc>
+          <w:tcPr>
+            <w:tcW w:w="2160" w:type="dxa"/>
+            <w:vAlign w:val="center"/>
+          </w:tcPr>
+          <w:p>
+            <w:r>
+              <w:t>…</w:t>
+            </w:r>
+          </w:p>
+        </w:tc>
+        <w:tc>
+          <w:tcPr>
+            <w:tcW w:w="2520" w:type="dxa"/>
+            <w:vAlign w:val="center"/>
+          </w:tcPr>
+          <w:p>
+            <w:r>
+              <w:t>…</w:t>
+            </w:r>
+          </w:p>
+        </w:tc>
+        <w:tc>
+          <w:tcPr>
+            <w:tcW w:w="1530" w:type="dxa"/>
+            <w:vAlign w:val="center"/>
+          </w:tcPr>
+          <w:p>
+            <w:r>
+              <w:t>…</w:t>
+            </w:r>
+          </w:p>
+        </w:tc>
+      </w:tr>
+    </w:tbl>
     <w:p>
       <w:pPr>
-        <w:rPr>
-          <w:lang w:val="bg-BG"/>
-        </w:rPr>
-      </w:pPr>
-      <w:r>
-        <w:rPr>
-          <w:highlight w:val="yellow"/>
-        </w:rPr>
-        <w:t>TODO:</w:t>
-      </w:r>
-      <w:r>
-        <w:rPr>
-          <w:highlight w:val="yellow"/>
-          <w:lang w:val="bg-BG"/>
-        </w:rPr>
-        <w:t xml:space="preserve"> да се сложи таблицата</w:t>
+        <w:pStyle w:val="Heading2"/>
+        <w:rPr>
+          <w:lang w:val="en-US"/>
+        </w:rPr>
+      </w:pPr>
+      <w:r>
+        <w:t>Промяна на записи</w:t>
       </w:r>
     </w:p>
     <w:p>
-      <w:pPr>
-        <w:pStyle w:val="Heading2"/>
-        <w:rPr>
-          <w:lang w:val="en-US"/>
-        </w:rPr>
-      </w:pPr>
-      <w:r>
-        <w:t>Промяна на записи</w:t>
+      <w:r>
+        <w:rPr>
+          <w:lang w:val="bg-BG"/>
+        </w:rPr>
+        <w:t xml:space="preserve">Напишете </w:t>
+      </w:r>
+      <w:r>
+        <w:t xml:space="preserve">SQL </w:t>
+      </w:r>
+      <w:r>
+        <w:rPr>
+          <w:lang w:val="bg-BG"/>
+        </w:rPr>
+        <w:t xml:space="preserve">команда, която </w:t>
+      </w:r>
+      <w:r>
+        <w:rPr>
+          <w:b/>
+          <w:bCs/>
+          <w:lang w:val="bg-BG"/>
+        </w:rPr>
+        <w:t>промен</w:t>
+      </w:r>
+      <w:r>
+        <w:rPr>
+          <w:b/>
+          <w:bCs/>
+          <w:lang w:val="bg-BG"/>
+        </w:rPr>
+        <w:t>я</w:t>
+      </w:r>
+      <w:r>
+        <w:rPr>
+          <w:lang w:val="bg-BG"/>
+        </w:rPr>
+        <w:t xml:space="preserve"> </w:t>
+      </w:r>
+      <w:r>
+        <w:rPr>
+          <w:b/>
+          <w:bCs/>
+          <w:lang w:val="bg-BG"/>
+        </w:rPr>
+        <w:t>имейла</w:t>
+      </w:r>
+      <w:r>
+        <w:rPr>
+          <w:lang w:val="bg-BG"/>
+        </w:rPr>
+        <w:t xml:space="preserve"> на </w:t>
+      </w:r>
+      <w:r>
+        <w:rPr>
+          <w:lang w:val="bg-BG"/>
+        </w:rPr>
+        <w:t xml:space="preserve">потребителя с </w:t>
+      </w:r>
+      <w:r>
+        <w:rPr>
+          <w:b/>
+          <w:bCs/>
+          <w:lang w:val="bg-BG"/>
+        </w:rPr>
+        <w:t>име</w:t>
+      </w:r>
+      <w:r>
+        <w:rPr>
+          <w:lang w:val="bg-BG"/>
+        </w:rPr>
+        <w:t xml:space="preserve"> "</w:t>
+      </w:r>
+      <w:r>
+        <w:rPr>
+          <w:b/>
+          <w:bCs/>
+          <w:lang w:val="bg-BG"/>
+        </w:rPr>
+        <w:t>Иван</w:t>
+      </w:r>
+      <w:r>
+        <w:rPr>
+          <w:lang w:val="bg-BG"/>
+        </w:rPr>
+        <w:t xml:space="preserve">" на </w:t>
+      </w:r>
+      <w:r>
+        <w:t>"</w:t>
+      </w:r>
+      <w:r>
+        <w:rPr>
+          <w:b/>
+          <w:bCs/>
+          <w:lang w:val="bg-BG"/>
+        </w:rPr>
+        <w:t>ivan@softuni.bg</w:t>
+      </w:r>
+      <w:r>
+        <w:t>".</w:t>
       </w:r>
     </w:p>
     <w:p>
@@ -2608,7 +3136,7 @@
         <w:rPr>
           <w:lang w:val="bg-BG"/>
         </w:rPr>
-        <w:t xml:space="preserve">Напишете </w:t>
+        <w:t xml:space="preserve">Напишете втора </w:t>
       </w:r>
       <w:r>
         <w:t xml:space="preserve">SQL </w:t>
@@ -2617,23 +3145,29 @@
         <w:rPr>
           <w:lang w:val="bg-BG"/>
         </w:rPr>
-        <w:t xml:space="preserve">команда, която </w:t>
-      </w:r>
-      <w:r>
-        <w:rPr>
-          <w:b/>
-          <w:bCs/>
-          <w:lang w:val="bg-BG"/>
-        </w:rPr>
-        <w:t>промен</w:t>
-      </w:r>
-      <w:r>
-        <w:rPr>
-          <w:b/>
-          <w:bCs/>
-          <w:lang w:val="bg-BG"/>
-        </w:rPr>
-        <w:t>я</w:t>
+        <w:t xml:space="preserve">команда, която променя </w:t>
+      </w:r>
+      <w:r>
+        <w:rPr>
+          <w:b/>
+          <w:bCs/>
+          <w:lang w:val="bg-BG"/>
+        </w:rPr>
+        <w:t>годините</w:t>
+      </w:r>
+      <w:r>
+        <w:rPr>
+          <w:lang w:val="bg-BG"/>
+        </w:rPr>
+        <w:t xml:space="preserve"> на потребителя с </w:t>
+      </w:r>
+      <w:r>
+        <w:rPr>
+          <w:b/>
+          <w:bCs/>
+          <w:lang w:val="bg-BG"/>
+        </w:rPr>
+        <w:t>име</w:t>
       </w:r>
       <w:r>
         <w:rPr>
@@ -2642,241 +3176,522 @@
         <w:t xml:space="preserve"> </w:t>
       </w:r>
       <w:r>
-        <w:rPr>
-          <w:b/>
-          <w:bCs/>
-          <w:lang w:val="bg-BG"/>
-        </w:rPr>
-        <w:t>имейла</w:t>
-      </w:r>
-      <w:r>
-        <w:rPr>
-          <w:lang w:val="bg-BG"/>
-        </w:rPr>
-        <w:t xml:space="preserve"> на </w:t>
-      </w:r>
-      <w:r>
-        <w:rPr>
-          <w:lang w:val="bg-BG"/>
-        </w:rPr>
-        <w:t xml:space="preserve">потребителя с </w:t>
-      </w:r>
-      <w:r>
-        <w:rPr>
-          <w:b/>
-          <w:bCs/>
-          <w:lang w:val="bg-BG"/>
-        </w:rPr>
-        <w:t>име</w:t>
-      </w:r>
-      <w:r>
-        <w:rPr>
-          <w:lang w:val="bg-BG"/>
-        </w:rPr>
-        <w:t xml:space="preserve"> "</w:t>
-      </w:r>
-      <w:r>
-        <w:rPr>
-          <w:b/>
-          <w:bCs/>
-          <w:lang w:val="bg-BG"/>
-        </w:rPr>
-        <w:t>Иван</w:t>
-      </w:r>
-      <w:r>
-        <w:rPr>
-          <w:lang w:val="bg-BG"/>
-        </w:rPr>
-        <w:t xml:space="preserve">" на </w:t>
-      </w:r>
-      <w:r>
         <w:t>"</w:t>
       </w:r>
       <w:r>
         <w:rPr>
           <w:b/>
           <w:bCs/>
-          <w:lang w:val="bg-BG"/>
-        </w:rPr>
-        <w:t>ivan@softuni.bg</w:t>
-      </w:r>
-      <w:r>
-        <w:t>".</w:t>
+        </w:rPr>
+        <w:t>Alex</w:t>
+      </w:r>
+      <w:r>
+        <w:t xml:space="preserve">" </w:t>
+      </w:r>
+      <w:r>
+        <w:rPr>
+          <w:lang w:val="bg-BG"/>
+        </w:rPr>
+        <w:t xml:space="preserve">на </w:t>
+      </w:r>
+      <w:r>
+        <w:rPr>
+          <w:b/>
+          <w:bCs/>
+          <w:lang w:val="bg-BG"/>
+        </w:rPr>
+        <w:t>28</w:t>
+      </w:r>
+      <w:r>
+        <w:t>.</w:t>
       </w:r>
     </w:p>
     <w:p>
-      <w:r>
-        <w:rPr>
-          <w:lang w:val="bg-BG"/>
-        </w:rPr>
-        <w:t xml:space="preserve">Напишете втора </w:t>
-      </w:r>
-      <w:r>
-        <w:t xml:space="preserve">SQL </w:t>
-      </w:r>
-      <w:r>
-        <w:rPr>
-          <w:lang w:val="bg-BG"/>
-        </w:rPr>
-        <w:t xml:space="preserve">команда, която променя </w:t>
-      </w:r>
-      <w:r>
-        <w:rPr>
-          <w:b/>
-          <w:bCs/>
-          <w:lang w:val="bg-BG"/>
-        </w:rPr>
-        <w:t>годините</w:t>
-      </w:r>
-      <w:r>
-        <w:rPr>
-          <w:lang w:val="bg-BG"/>
-        </w:rPr>
-        <w:t xml:space="preserve"> на потребителя с </w:t>
-      </w:r>
-      <w:r>
-        <w:rPr>
-          <w:b/>
-          <w:bCs/>
-          <w:lang w:val="bg-BG"/>
-        </w:rPr>
-        <w:t>име</w:t>
-      </w:r>
-      <w:r>
-        <w:rPr>
-          <w:lang w:val="bg-BG"/>
-        </w:rPr>
-        <w:t xml:space="preserve"> </w:t>
-      </w:r>
-      <w:r>
-        <w:t>"</w:t>
-      </w:r>
-      <w:r>
-        <w:rPr>
-          <w:b/>
-          <w:bCs/>
-        </w:rPr>
-        <w:t>Alex</w:t>
-      </w:r>
-      <w:r>
-        <w:t xml:space="preserve">" </w:t>
-      </w:r>
-      <w:r>
-        <w:rPr>
-          <w:lang w:val="bg-BG"/>
-        </w:rPr>
-        <w:t xml:space="preserve">на </w:t>
-      </w:r>
-      <w:r>
-        <w:rPr>
-          <w:b/>
-          <w:bCs/>
-          <w:lang w:val="bg-BG"/>
-        </w:rPr>
-        <w:t>28</w:t>
-      </w:r>
-      <w:r>
-        <w:t>.</w:t>
+      <w:pPr>
+        <w:rPr>
+          <w:lang w:val="bg-BG"/>
+        </w:rPr>
+      </w:pPr>
+      <w:r>
+        <w:rPr>
+          <w:lang w:val="bg-BG"/>
+        </w:rPr>
+        <w:t>Веднага след тази команда напишете трета команда, която селектира всички потребители.</w:t>
       </w:r>
     </w:p>
     <w:p>
-      <w:pPr>
-        <w:rPr>
-          <w:lang w:val="bg-BG"/>
-        </w:rPr>
-      </w:pPr>
-      <w:r>
-        <w:rPr>
-          <w:lang w:val="bg-BG"/>
-        </w:rPr>
-        <w:t>Веднага след тази команда напишете трета команда, която селектира всички потребители.</w:t>
+      <w:r>
+        <w:rPr>
+          <w:lang w:val="bg-BG"/>
+        </w:rPr>
+        <w:t xml:space="preserve">Изпратете </w:t>
+      </w:r>
+      <w:r>
+        <w:rPr>
+          <w:b/>
+          <w:bCs/>
+          <w:lang w:val="bg-BG"/>
+        </w:rPr>
+        <w:t xml:space="preserve">трите </w:t>
+      </w:r>
+      <w:r>
+        <w:rPr>
+          <w:b/>
+          <w:bCs/>
+        </w:rPr>
+        <w:t xml:space="preserve">SQL </w:t>
+      </w:r>
+      <w:r>
+        <w:rPr>
+          <w:b/>
+          <w:bCs/>
+          <w:lang w:val="bg-BG"/>
+        </w:rPr>
+        <w:t>команди</w:t>
+      </w:r>
+      <w:r>
+        <w:rPr>
+          <w:lang w:val="bg-BG"/>
+        </w:rPr>
+        <w:t xml:space="preserve"> за проверка в </w:t>
+      </w:r>
+      <w:r>
+        <w:t>J</w:t>
+      </w:r>
+      <w:r>
+        <w:t>udge.</w:t>
       </w:r>
     </w:p>
     <w:p>
-      <w:r>
-        <w:rPr>
-          <w:lang w:val="bg-BG"/>
-        </w:rPr>
-        <w:t xml:space="preserve">Изпратете </w:t>
-      </w:r>
-      <w:r>
-        <w:rPr>
-          <w:b/>
-          <w:bCs/>
-          <w:lang w:val="bg-BG"/>
-        </w:rPr>
-        <w:t xml:space="preserve">трите </w:t>
-      </w:r>
-      <w:r>
-        <w:rPr>
-          <w:b/>
-          <w:bCs/>
-        </w:rPr>
-        <w:t xml:space="preserve">SQL </w:t>
-      </w:r>
-      <w:r>
-        <w:rPr>
-          <w:b/>
-          <w:bCs/>
-          <w:lang w:val="bg-BG"/>
-        </w:rPr>
-        <w:t>команди</w:t>
-      </w:r>
-      <w:r>
-        <w:rPr>
-          <w:lang w:val="bg-BG"/>
-        </w:rPr>
-        <w:t xml:space="preserve"> за проверка в </w:t>
-      </w:r>
-      <w:r>
-        <w:t>J</w:t>
-      </w:r>
-      <w:r>
-        <w:t>udge.</w:t>
+      <w:pPr>
+        <w:pStyle w:val="Heading3"/>
+        <w:rPr>
+          <w:lang w:val="bg-BG"/>
+        </w:rPr>
+      </w:pPr>
+      <w:r>
+        <w:rPr>
+          <w:lang w:val="bg-BG"/>
+        </w:rPr>
+        <w:t>Пример</w:t>
       </w:r>
     </w:p>
+    <w:tbl>
+      <w:tblPr>
+        <w:tblStyle w:val="TableGrid"/>
+        <w:tblW w:w="0" w:type="auto"/>
+        <w:tblLook w:val="04A0" w:firstRow="1" w:lastRow="0" w:firstColumn="1" w:lastColumn="0" w:noHBand="0" w:noVBand="1"/>
+      </w:tblPr>
+      <w:tblGrid>
+        <w:gridCol w:w="895"/>
+        <w:gridCol w:w="2160"/>
+        <w:gridCol w:w="2520"/>
+        <w:gridCol w:w="1530"/>
+      </w:tblGrid>
+      <w:tr>
+        <w:tc>
+          <w:tcPr>
+            <w:tcW w:w="895" w:type="dxa"/>
+            <w:vAlign w:val="center"/>
+          </w:tcPr>
+          <w:p>
+            <w:pPr>
+              <w:jc w:val="center"/>
+            </w:pPr>
+            <w:r>
+              <w:t>Id</w:t>
+            </w:r>
+          </w:p>
+        </w:tc>
+        <w:tc>
+          <w:tcPr>
+            <w:tcW w:w="2160" w:type="dxa"/>
+            <w:vAlign w:val="center"/>
+          </w:tcPr>
+          <w:p>
+            <w:pPr>
+              <w:jc w:val="center"/>
+            </w:pPr>
+            <w:r>
+              <w:t>Username</w:t>
+            </w:r>
+          </w:p>
+        </w:tc>
+        <w:tc>
+          <w:tcPr>
+            <w:tcW w:w="2520" w:type="dxa"/>
+            <w:vAlign w:val="center"/>
+          </w:tcPr>
+          <w:p>
+            <w:pPr>
+              <w:jc w:val="center"/>
+            </w:pPr>
+            <w:r>
+              <w:t>Email</w:t>
+            </w:r>
+          </w:p>
+        </w:tc>
+        <w:tc>
+          <w:tcPr>
+            <w:tcW w:w="1530" w:type="dxa"/>
+            <w:vAlign w:val="center"/>
+          </w:tcPr>
+          <w:p>
+            <w:pPr>
+              <w:jc w:val="center"/>
+            </w:pPr>
+            <w:r>
+              <w:t>Age</w:t>
+            </w:r>
+          </w:p>
+        </w:tc>
+      </w:tr>
+      <w:tr>
+        <w:tc>
+          <w:tcPr>
+            <w:tcW w:w="895" w:type="dxa"/>
+          </w:tcPr>
+          <w:p>
+            <w:pPr>
+              <w:rPr>
+                <w:lang w:val="bg-BG"/>
+              </w:rPr>
+            </w:pPr>
+            <w:r>
+              <w:t>2</w:t>
+            </w:r>
+          </w:p>
+        </w:tc>
+        <w:tc>
+          <w:tcPr>
+            <w:tcW w:w="2160" w:type="dxa"/>
+          </w:tcPr>
+          <w:p>
+            <w:pPr>
+              <w:rPr>
+                <w:lang w:val="bg-BG"/>
+              </w:rPr>
+            </w:pPr>
+            <w:r>
+              <w:t>Alex</w:t>
+            </w:r>
+          </w:p>
+        </w:tc>
+        <w:tc>
+          <w:tcPr>
+            <w:tcW w:w="2520" w:type="dxa"/>
+          </w:tcPr>
+          <w:p>
+            <w:pPr>
+              <w:rPr>
+                <w:lang w:val="bg-BG"/>
+              </w:rPr>
+            </w:pPr>
+            <w:r>
+              <w:t>alex@gmail.com</w:t>
+            </w:r>
+          </w:p>
+        </w:tc>
+        <w:tc>
+          <w:tcPr>
+            <w:tcW w:w="1530" w:type="dxa"/>
+          </w:tcPr>
+          <w:p>
+            <w:pPr>
+              <w:rPr>
+                <w:lang w:val="bg-BG"/>
+              </w:rPr>
+            </w:pPr>
+            <w:r>
+              <w:t>28</w:t>
+            </w:r>
+          </w:p>
+        </w:tc>
+      </w:tr>
+      <w:tr>
+        <w:tc>
+          <w:tcPr>
+            <w:tcW w:w="895" w:type="dxa"/>
+          </w:tcPr>
+          <w:p>
+            <w:pPr>
+              <w:rPr>
+                <w:lang w:val="bg-BG"/>
+              </w:rPr>
+            </w:pPr>
+            <w:r>
+              <w:t>3</w:t>
+            </w:r>
+          </w:p>
+        </w:tc>
+        <w:tc>
+          <w:tcPr>
+            <w:tcW w:w="2160" w:type="dxa"/>
+          </w:tcPr>
+          <w:p>
+            <w:pPr>
+              <w:rPr>
+                <w:lang w:val="bg-BG"/>
+              </w:rPr>
+            </w:pPr>
+            <w:r>
+              <w:t>Yordan</w:t>
+            </w:r>
+          </w:p>
+        </w:tc>
+        <w:tc>
+          <w:tcPr>
+            <w:tcW w:w="2520" w:type="dxa"/>
+          </w:tcPr>
+          <w:p>
+            <w:pPr>
+              <w:rPr>
+                <w:lang w:val="bg-BG"/>
+              </w:rPr>
+            </w:pPr>
+            <w:r>
+              <w:t>dani@gmail.com</w:t>
+            </w:r>
+          </w:p>
+        </w:tc>
+        <w:tc>
+          <w:tcPr>
+            <w:tcW w:w="1530" w:type="dxa"/>
+          </w:tcPr>
+          <w:p>
+            <w:pPr>
+              <w:rPr>
+                <w:lang w:val="bg-BG"/>
+              </w:rPr>
+            </w:pPr>
+            <w:r>
+              <w:t>35</w:t>
+            </w:r>
+          </w:p>
+        </w:tc>
+      </w:tr>
+      <w:tr>
+        <w:tc>
+          <w:tcPr>
+            <w:tcW w:w="895" w:type="dxa"/>
+          </w:tcPr>
+          <w:p>
+            <w:pPr>
+              <w:rPr>
+                <w:lang w:val="bg-BG"/>
+              </w:rPr>
+            </w:pPr>
+            <w:r>
+              <w:t>4</w:t>
+            </w:r>
+          </w:p>
+        </w:tc>
+        <w:tc>
+          <w:tcPr>
+            <w:tcW w:w="2160" w:type="dxa"/>
+          </w:tcPr>
+          <w:p>
+            <w:pPr>
+              <w:rPr>
+                <w:lang w:val="bg-BG"/>
+              </w:rPr>
+            </w:pPr>
+            <w:r>
+              <w:t>Anton</w:t>
+            </w:r>
+          </w:p>
+        </w:tc>
+        <w:tc>
+          <w:tcPr>
+            <w:tcW w:w="2520" w:type="dxa"/>
+          </w:tcPr>
+          <w:p>
+            <w:pPr>
+              <w:rPr>
+                <w:lang w:val="bg-BG"/>
+              </w:rPr>
+            </w:pPr>
+            <w:r>
+              <w:t>anton@abv.bg</w:t>
+            </w:r>
+          </w:p>
+        </w:tc>
+        <w:tc>
+          <w:tcPr>
+            <w:tcW w:w="1530" w:type="dxa"/>
+          </w:tcPr>
+          <w:p>
+            <w:pPr>
+              <w:rPr>
+                <w:lang w:val="bg-BG"/>
+              </w:rPr>
+            </w:pPr>
+            <w:r>
+              <w:t>48</w:t>
+            </w:r>
+          </w:p>
+        </w:tc>
+      </w:tr>
+      <w:tr>
+        <w:tc>
+          <w:tcPr>
+            <w:tcW w:w="895" w:type="dxa"/>
+          </w:tcPr>
+          <w:p>
+            <w:pPr>
+              <w:rPr>
+                <w:lang w:val="bg-BG"/>
+              </w:rPr>
+            </w:pPr>
+            <w:r>
+              <w:t>5</w:t>
+            </w:r>
+          </w:p>
+        </w:tc>
+        <w:tc>
+          <w:tcPr>
+            <w:tcW w:w="2160" w:type="dxa"/>
+          </w:tcPr>
+          <w:p>
+            <w:pPr>
+              <w:rPr>
+                <w:lang w:val="bg-BG"/>
+              </w:rPr>
+            </w:pPr>
+            <w:r>
+              <w:t>Sani</w:t>
+            </w:r>
+          </w:p>
+        </w:tc>
+        <w:tc>
+          <w:tcPr>
+            <w:tcW w:w="2520" w:type="dxa"/>
+          </w:tcPr>
+          <w:p>
+            <w:pPr>
+              <w:rPr>
+                <w:lang w:val="bg-BG"/>
+              </w:rPr>
+            </w:pPr>
+            <w:r>
+              <w:t>sani@gmail.com</w:t>
+            </w:r>
+          </w:p>
+        </w:tc>
+        <w:tc>
+          <w:tcPr>
+            <w:tcW w:w="1530" w:type="dxa"/>
+          </w:tcPr>
+          <w:p>
+            <w:pPr>
+              <w:rPr>
+                <w:lang w:val="bg-BG"/>
+              </w:rPr>
+            </w:pPr>
+            <w:r>
+              <w:t>27</w:t>
+            </w:r>
+          </w:p>
+        </w:tc>
+      </w:tr>
+      <w:tr>
+        <w:tc>
+          <w:tcPr>
+            <w:tcW w:w="895" w:type="dxa"/>
+          </w:tcPr>
+          <w:p>
+            <w:r>
+              <w:t>7</w:t>
+            </w:r>
+          </w:p>
+        </w:tc>
+        <w:tc>
+          <w:tcPr>
+            <w:tcW w:w="2160" w:type="dxa"/>
+          </w:tcPr>
+          <w:p>
+            <w:r>
+              <w:t>Ivan</w:t>
+            </w:r>
+          </w:p>
+        </w:tc>
+        <w:tc>
+          <w:tcPr>
+            <w:tcW w:w="2520" w:type="dxa"/>
+          </w:tcPr>
+          <w:p>
+            <w:r>
+              <w:t>ivan@softuni.bg</w:t>
+            </w:r>
+          </w:p>
+        </w:tc>
+        <w:tc>
+          <w:tcPr>
+            <w:tcW w:w="1530" w:type="dxa"/>
+          </w:tcPr>
+          <w:p>
+            <w:r>
+              <w:t>23</w:t>
+            </w:r>
+          </w:p>
+        </w:tc>
+      </w:tr>
+      <w:tr>
+        <w:tc>
+          <w:tcPr>
+            <w:tcW w:w="895" w:type="dxa"/>
+            <w:vAlign w:val="center"/>
+          </w:tcPr>
+          <w:p>
+            <w:r>
+              <w:t>…</w:t>
+            </w:r>
+          </w:p>
+        </w:tc>
+        <w:tc>
+          <w:tcPr>
+            <w:tcW w:w="2160" w:type="dxa"/>
+            <w:vAlign w:val="center"/>
+          </w:tcPr>
+          <w:p>
+            <w:r>
+              <w:t>…</w:t>
+            </w:r>
+          </w:p>
+        </w:tc>
+        <w:tc>
+          <w:tcPr>
+            <w:tcW w:w="2520" w:type="dxa"/>
+            <w:vAlign w:val="center"/>
+          </w:tcPr>
+          <w:p>
+            <w:r>
+              <w:t>…</w:t>
+            </w:r>
+          </w:p>
+        </w:tc>
+        <w:tc>
+          <w:tcPr>
+            <w:tcW w:w="1530" w:type="dxa"/>
+            <w:vAlign w:val="center"/>
+          </w:tcPr>
+          <w:p>
+            <w:r>
+              <w:t>…</w:t>
+            </w:r>
+          </w:p>
+        </w:tc>
+      </w:tr>
+    </w:tbl>
     <w:p>
       <w:pPr>
-        <w:pStyle w:val="Heading3"/>
-        <w:rPr>
-          <w:lang w:val="bg-BG"/>
-        </w:rPr>
-      </w:pPr>
-      <w:r>
-        <w:rPr>
-          <w:lang w:val="bg-BG"/>
-        </w:rPr>
-        <w:t>Пример</w:t>
-      </w:r>
-    </w:p>
-    <w:p>
-      <w:pPr>
-        <w:rPr>
-          <w:lang w:val="bg-BG"/>
-        </w:rPr>
-      </w:pPr>
-      <w:r>
-        <w:rPr>
-          <w:highlight w:val="yellow"/>
-        </w:rPr>
-        <w:t>TODO:</w:t>
-      </w:r>
-      <w:r>
-        <w:rPr>
-          <w:highlight w:val="yellow"/>
-          <w:lang w:val="bg-BG"/>
-        </w:rPr>
-        <w:t xml:space="preserve"> да се сложи таблицата</w:t>
-      </w:r>
-    </w:p>
-    <w:p>
-      <w:pPr>
         <w:pStyle w:val="Heading2"/>
         <w:rPr>
           <w:lang w:val="en-US"/>
         </w:rPr>
       </w:pPr>
       <w:r>
+        <w:lastRenderedPageBreak/>
         <w:t>Изтриване на записи</w:t>
       </w:r>
     </w:p>
@@ -6042,7 +6857,7 @@
   <w:style w:type="paragraph" w:default="1" w:styleId="Normal">
     <w:name w:val="Normal"/>
     <w:qFormat/>
-    <w:rsid w:val="00A4053F"/>
+    <w:rsid w:val="00EC6694"/>
     <w:pPr>
       <w:spacing w:before="80" w:after="120"/>
     </w:pPr>

</xml_diff>

<commit_message>
Small fix on SQL Basics Exam document
</commit_message>
<xml_diff>
--- a/Courses/Software-Sciences/Module-3-Databases-New/06-SQL-Basics-Exam/SQL-Basics-Exam.docx
+++ b/Courses/Software-Sciences/Module-3-Databases-New/06-SQL-Basics-Exam/SQL-Basics-Exam.docx
@@ -146,7 +146,7 @@
           <w:noProof/>
         </w:rPr>
         <w:drawing>
-          <wp:inline distT="0" distB="0" distL="0" distR="0" wp14:anchorId="4A3C3AED" wp14:editId="47BDBB90">
+          <wp:inline distT="0" distB="0" distL="0" distR="0" wp14:anchorId="4A3C3AED" wp14:editId="45AFE3AE">
             <wp:extent cx="1319916" cy="591290"/>
             <wp:effectExtent l="0" t="0" r="0" b="0"/>
             <wp:docPr id="38579746" name="Picture 1" descr="A yellow and blue sign with white text&#10;&#10;Description automatically generated"/>
@@ -2902,9 +2902,17 @@
         <w:t xml:space="preserve"> за проверка в </w:t>
       </w:r>
       <w:r>
+        <w:rPr>
+          <w:b/>
+          <w:bCs/>
+        </w:rPr>
         <w:t>J</w:t>
       </w:r>
       <w:r>
+        <w:rPr>
+          <w:b/>
+          <w:bCs/>
+        </w:rPr>
         <w:t>udge</w:t>
       </w:r>
       <w:r>

</xml_diff>

<commit_message>
Changes on result tables for SQL Basics Exam
</commit_message>
<xml_diff>
--- a/Courses/Software-Sciences/Module-3-Databases-New/06-SQL-Basics-Exam/SQL-Basics-Exam.docx
+++ b/Courses/Software-Sciences/Module-3-Databases-New/06-SQL-Basics-Exam/SQL-Basics-Exam.docx
@@ -146,7 +146,7 @@
           <w:noProof/>
         </w:rPr>
         <w:drawing>
-          <wp:inline distT="0" distB="0" distL="0" distR="0" wp14:anchorId="4A3C3AED" wp14:editId="45AFE3AE">
+          <wp:inline distT="0" distB="0" distL="0" distR="0" wp14:anchorId="4A3C3AED" wp14:editId="7D23FBE5">
             <wp:extent cx="1319916" cy="591290"/>
             <wp:effectExtent l="0" t="0" r="0" b="0"/>
             <wp:docPr id="38579746" name="Picture 1" descr="A yellow and blue sign with white text&#10;&#10;Description automatically generated"/>
@@ -3011,7 +3011,6 @@
         <w:tc>
           <w:tcPr>
             <w:tcW w:w="895" w:type="dxa"/>
-            <w:vAlign w:val="center"/>
           </w:tcPr>
           <w:p>
             <w:pPr>
@@ -3027,7 +3026,6 @@
         <w:tc>
           <w:tcPr>
             <w:tcW w:w="2160" w:type="dxa"/>
-            <w:vAlign w:val="center"/>
           </w:tcPr>
           <w:p>
             <w:pPr>
@@ -3043,7 +3041,6 @@
         <w:tc>
           <w:tcPr>
             <w:tcW w:w="2520" w:type="dxa"/>
-            <w:vAlign w:val="center"/>
           </w:tcPr>
           <w:p>
             <w:pPr>
@@ -3059,7 +3056,6 @@
         <w:tc>
           <w:tcPr>
             <w:tcW w:w="1530" w:type="dxa"/>
-            <w:vAlign w:val="center"/>
           </w:tcPr>
           <w:p>
             <w:pPr>
@@ -3077,7 +3073,6 @@
         <w:tc>
           <w:tcPr>
             <w:tcW w:w="895" w:type="dxa"/>
-            <w:vAlign w:val="center"/>
           </w:tcPr>
           <w:p>
             <w:pPr>
@@ -3086,14 +3081,13 @@
               </w:rPr>
             </w:pPr>
             <w:r>
-              <w:t>9</w:t>
+              <w:t>6</w:t>
             </w:r>
           </w:p>
         </w:tc>
         <w:tc>
           <w:tcPr>
             <w:tcW w:w="2160" w:type="dxa"/>
-            <w:vAlign w:val="center"/>
           </w:tcPr>
           <w:p>
             <w:pPr>
@@ -3102,14 +3096,13 @@
               </w:rPr>
             </w:pPr>
             <w:r>
-              <w:t>Yordan</w:t>
+              <w:t>Simeon</w:t>
             </w:r>
           </w:p>
         </w:tc>
         <w:tc>
           <w:tcPr>
             <w:tcW w:w="2520" w:type="dxa"/>
-            <w:vAlign w:val="center"/>
           </w:tcPr>
           <w:p>
             <w:pPr>
@@ -3118,14 +3111,13 @@
               </w:rPr>
             </w:pPr>
             <w:r>
-              <w:t>dani@gmail.com</w:t>
+              <w:t>moni@softuni.bg</w:t>
             </w:r>
           </w:p>
         </w:tc>
         <w:tc>
           <w:tcPr>
             <w:tcW w:w="1530" w:type="dxa"/>
-            <w:vAlign w:val="center"/>
           </w:tcPr>
           <w:p>
             <w:pPr>
@@ -3134,7 +3126,7 @@
               </w:rPr>
             </w:pPr>
             <w:r>
-              <w:t>35</w:t>
+              <w:t>29</w:t>
             </w:r>
           </w:p>
         </w:tc>
@@ -3143,7 +3135,6 @@
         <w:tc>
           <w:tcPr>
             <w:tcW w:w="895" w:type="dxa"/>
-            <w:vAlign w:val="center"/>
           </w:tcPr>
           <w:p>
             <w:pPr>
@@ -3152,14 +3143,13 @@
               </w:rPr>
             </w:pPr>
             <w:r>
-              <w:t>12</w:t>
+              <w:t>5</w:t>
             </w:r>
           </w:p>
         </w:tc>
         <w:tc>
           <w:tcPr>
             <w:tcW w:w="2160" w:type="dxa"/>
-            <w:vAlign w:val="center"/>
           </w:tcPr>
           <w:p>
             <w:pPr>
@@ -3168,14 +3158,13 @@
               </w:rPr>
             </w:pPr>
             <w:r>
-              <w:t>Simeon</w:t>
+              <w:t>Sani</w:t>
             </w:r>
           </w:p>
         </w:tc>
         <w:tc>
           <w:tcPr>
             <w:tcW w:w="2520" w:type="dxa"/>
-            <w:vAlign w:val="center"/>
           </w:tcPr>
           <w:p>
             <w:pPr>
@@ -3184,14 +3173,13 @@
               </w:rPr>
             </w:pPr>
             <w:r>
-              <w:t>moni@softuni.bg</w:t>
+              <w:t>sani@gmail.com</w:t>
             </w:r>
           </w:p>
         </w:tc>
         <w:tc>
           <w:tcPr>
             <w:tcW w:w="1530" w:type="dxa"/>
-            <w:vAlign w:val="center"/>
           </w:tcPr>
           <w:p>
             <w:pPr>
@@ -3200,7 +3188,7 @@
               </w:rPr>
             </w:pPr>
             <w:r>
-              <w:t>29</w:t>
+              <w:t>27</w:t>
             </w:r>
           </w:p>
         </w:tc>
@@ -3209,7 +3197,6 @@
         <w:tc>
           <w:tcPr>
             <w:tcW w:w="895" w:type="dxa"/>
-            <w:vAlign w:val="center"/>
           </w:tcPr>
           <w:p>
             <w:pPr>
@@ -3218,14 +3205,13 @@
               </w:rPr>
             </w:pPr>
             <w:r>
-              <w:t>11</w:t>
+              <w:t>1</w:t>
             </w:r>
           </w:p>
         </w:tc>
         <w:tc>
           <w:tcPr>
             <w:tcW w:w="2160" w:type="dxa"/>
-            <w:vAlign w:val="center"/>
           </w:tcPr>
           <w:p>
             <w:pPr>
@@ -3234,14 +3220,13 @@
               </w:rPr>
             </w:pPr>
             <w:r>
-              <w:t>Sani</w:t>
+              <w:t>Ivan</w:t>
             </w:r>
           </w:p>
         </w:tc>
         <w:tc>
           <w:tcPr>
             <w:tcW w:w="2520" w:type="dxa"/>
-            <w:vAlign w:val="center"/>
           </w:tcPr>
           <w:p>
             <w:pPr>
@@ -3250,14 +3235,13 @@
               </w:rPr>
             </w:pPr>
             <w:r>
-              <w:t>sani@gmail.com</w:t>
+              <w:t>ivan@abv.bg</w:t>
             </w:r>
           </w:p>
         </w:tc>
         <w:tc>
           <w:tcPr>
             <w:tcW w:w="1530" w:type="dxa"/>
-            <w:vAlign w:val="center"/>
           </w:tcPr>
           <w:p>
             <w:pPr>
@@ -3266,7 +3250,7 @@
               </w:rPr>
             </w:pPr>
             <w:r>
-              <w:t>27</w:t>
+              <w:t>23</w:t>
             </w:r>
           </w:p>
         </w:tc>

</xml_diff>

<commit_message>
Small fix on SQL Basics Exam
</commit_message>
<xml_diff>
--- a/Courses/Software-Sciences/Module-3-Databases-New/06-SQL-Basics-Exam/SQL-Basics-Exam.docx
+++ b/Courses/Software-Sciences/Module-3-Databases-New/06-SQL-Basics-Exam/SQL-Basics-Exam.docx
@@ -3425,9 +3425,8 @@
         <w:rPr>
           <w:b/>
           <w:bCs/>
-          <w:lang w:val="bg-BG"/>
-        </w:rPr>
-        <w:t>Иван</w:t>
+        </w:rPr>
+        <w:t>Ivan</w:t>
       </w:r>
       <w:r>
         <w:rPr>

</xml_diff>